<commit_message>
Archivos con corrección de estilo
</commit_message>
<xml_diff>
--- a/fuentes/contenidos/grado08/guion05/GuiaDidactica_CN_08_05_CO.docx
+++ b/fuentes/contenidos/grado08/guion05/GuiaDidactica_CN_08_05_CO.docx
@@ -4,21 +4,22 @@
   <w:body>
     <w:p>
       <w:pPr>
-        <w:rPr>
-          <w:rFonts w:ascii="Times" w:hAnsi="Times"/>
+        <w:spacing w:line="360" w:lineRule="auto"/>
+        <w:rPr>
+          <w:rFonts w:ascii="Arial" w:hAnsi="Arial" w:cs="Arial"/>
           <w:b/>
         </w:rPr>
       </w:pPr>
       <w:r>
         <w:rPr>
-          <w:rFonts w:ascii="Times" w:hAnsi="Times"/>
+          <w:rFonts w:ascii="Arial" w:hAnsi="Arial" w:cs="Arial"/>
           <w:b/>
         </w:rPr>
         <w:t>Guía didáctica</w:t>
       </w:r>
       <w:r>
         <w:rPr>
-          <w:rFonts w:ascii="Times" w:hAnsi="Times"/>
+          <w:rFonts w:ascii="Arial" w:hAnsi="Arial" w:cs="Arial"/>
           <w:b/>
         </w:rPr>
         <w:t>_CN_08_05_CO</w:t>
@@ -26,22 +27,24 @@
     </w:p>
     <w:p>
       <w:pPr>
-        <w:rPr>
-          <w:rFonts w:ascii="Times" w:hAnsi="Times"/>
+        <w:spacing w:line="360" w:lineRule="auto"/>
+        <w:rPr>
+          <w:rFonts w:ascii="Arial" w:hAnsi="Arial" w:cs="Arial"/>
           <w:b/>
         </w:rPr>
       </w:pPr>
     </w:p>
     <w:p>
       <w:pPr>
-        <w:rPr>
-          <w:rFonts w:ascii="Times" w:hAnsi="Times"/>
+        <w:spacing w:line="360" w:lineRule="auto"/>
+        <w:rPr>
+          <w:rFonts w:ascii="Arial" w:hAnsi="Arial" w:cs="Arial"/>
           <w:b/>
         </w:rPr>
       </w:pPr>
       <w:r>
         <w:rPr>
-          <w:rFonts w:ascii="Times" w:hAnsi="Times"/>
+          <w:rFonts w:ascii="Arial" w:hAnsi="Arial" w:cs="Arial"/>
           <w:b/>
         </w:rPr>
         <w:t>Entorno</w:t>
@@ -49,34 +52,37 @@
     </w:p>
     <w:p>
       <w:pPr>
-        <w:rPr>
-          <w:rFonts w:ascii="Times" w:hAnsi="Times"/>
-        </w:rPr>
-      </w:pPr>
-      <w:r>
-        <w:rPr>
-          <w:rFonts w:ascii="Times" w:hAnsi="Times"/>
+        <w:spacing w:line="360" w:lineRule="auto"/>
+        <w:rPr>
+          <w:rFonts w:ascii="Arial" w:hAnsi="Arial" w:cs="Arial"/>
+        </w:rPr>
+      </w:pPr>
+      <w:r>
+        <w:rPr>
+          <w:rFonts w:ascii="Arial" w:hAnsi="Arial" w:cs="Arial"/>
         </w:rPr>
         <w:t>Entorno Vivo</w:t>
       </w:r>
     </w:p>
     <w:p>
       <w:pPr>
-        <w:rPr>
-          <w:rFonts w:ascii="Times" w:hAnsi="Times"/>
+        <w:spacing w:line="360" w:lineRule="auto"/>
+        <w:rPr>
+          <w:rFonts w:ascii="Arial" w:hAnsi="Arial" w:cs="Arial"/>
         </w:rPr>
       </w:pPr>
     </w:p>
     <w:p>
       <w:pPr>
-        <w:rPr>
-          <w:rFonts w:ascii="Times" w:hAnsi="Times"/>
+        <w:spacing w:line="360" w:lineRule="auto"/>
+        <w:rPr>
+          <w:rFonts w:ascii="Arial" w:hAnsi="Arial" w:cs="Arial"/>
           <w:b/>
         </w:rPr>
       </w:pPr>
       <w:r>
         <w:rPr>
-          <w:rFonts w:ascii="Times" w:hAnsi="Times"/>
+          <w:rFonts w:ascii="Arial" w:hAnsi="Arial" w:cs="Arial"/>
           <w:b/>
         </w:rPr>
         <w:t>Estándar</w:t>
@@ -89,13 +95,14 @@
           <w:ilvl w:val="0"/>
           <w:numId w:val="5"/>
         </w:numPr>
-        <w:rPr>
-          <w:rFonts w:ascii="Times" w:hAnsi="Times"/>
-        </w:rPr>
-      </w:pPr>
-      <w:r>
-        <w:rPr>
-          <w:rFonts w:ascii="Times" w:hAnsi="Times"/>
+        <w:spacing w:line="360" w:lineRule="auto"/>
+        <w:rPr>
+          <w:rFonts w:ascii="Arial" w:hAnsi="Arial" w:cs="Arial"/>
+        </w:rPr>
+      </w:pPr>
+      <w:r>
+        <w:rPr>
+          <w:rFonts w:ascii="Arial" w:hAnsi="Arial" w:cs="Arial"/>
         </w:rPr>
         <w:t>Explico la variabilidad en las poblaciones y la diversidad biológica como consecuencia de estrategias de reproducción, cambios genéticos y selección natural.</w:t>
       </w:r>
@@ -103,21 +110,23 @@
     <w:p>
       <w:pPr>
         <w:pStyle w:val="Prrafodelista"/>
-        <w:rPr>
-          <w:rFonts w:ascii="Times" w:hAnsi="Times"/>
+        <w:spacing w:line="360" w:lineRule="auto"/>
+        <w:rPr>
+          <w:rFonts w:ascii="Arial" w:hAnsi="Arial" w:cs="Arial"/>
         </w:rPr>
       </w:pPr>
     </w:p>
     <w:p>
       <w:pPr>
-        <w:rPr>
-          <w:rFonts w:ascii="Times" w:hAnsi="Times"/>
+        <w:spacing w:line="360" w:lineRule="auto"/>
+        <w:rPr>
+          <w:rFonts w:ascii="Arial" w:hAnsi="Arial" w:cs="Arial"/>
           <w:b/>
         </w:rPr>
       </w:pPr>
       <w:r>
         <w:rPr>
-          <w:rFonts w:ascii="Times" w:hAnsi="Times"/>
+          <w:rFonts w:ascii="Arial" w:hAnsi="Arial" w:cs="Arial"/>
           <w:b/>
         </w:rPr>
         <w:t>Competencias</w:t>
@@ -130,13 +139,14 @@
           <w:ilvl w:val="0"/>
           <w:numId w:val="5"/>
         </w:numPr>
-        <w:rPr>
-          <w:rFonts w:ascii="Times" w:hAnsi="Times"/>
-        </w:rPr>
-      </w:pPr>
-      <w:r>
-        <w:rPr>
-          <w:rFonts w:ascii="Times" w:hAnsi="Times"/>
+        <w:spacing w:line="360" w:lineRule="auto"/>
+        <w:rPr>
+          <w:rFonts w:ascii="Arial" w:hAnsi="Arial" w:cs="Arial"/>
+        </w:rPr>
+      </w:pPr>
+      <w:r>
+        <w:rPr>
+          <w:rFonts w:ascii="Arial" w:hAnsi="Arial" w:cs="Arial"/>
         </w:rPr>
         <w:t>Establezco la relación entre el ciclo menstrual y la reproducción humana.</w:t>
       </w:r>
@@ -148,13 +158,14 @@
           <w:ilvl w:val="0"/>
           <w:numId w:val="5"/>
         </w:numPr>
-        <w:rPr>
-          <w:rFonts w:ascii="Times" w:hAnsi="Times"/>
-        </w:rPr>
-      </w:pPr>
-      <w:r>
-        <w:rPr>
-          <w:rFonts w:ascii="Times" w:hAnsi="Times"/>
+        <w:spacing w:line="360" w:lineRule="auto"/>
+        <w:rPr>
+          <w:rFonts w:ascii="Arial" w:hAnsi="Arial" w:cs="Arial"/>
+        </w:rPr>
+      </w:pPr>
+      <w:r>
+        <w:rPr>
+          <w:rFonts w:ascii="Arial" w:hAnsi="Arial" w:cs="Arial"/>
         </w:rPr>
         <w:t>Analizo las consecuencias del control de la natalidad en las poblaciones.</w:t>
       </w:r>
@@ -162,21 +173,23 @@
     <w:p>
       <w:pPr>
         <w:pStyle w:val="Prrafodelista"/>
-        <w:rPr>
-          <w:rFonts w:ascii="Times" w:hAnsi="Times"/>
+        <w:spacing w:line="360" w:lineRule="auto"/>
+        <w:rPr>
+          <w:rFonts w:ascii="Arial" w:hAnsi="Arial" w:cs="Arial"/>
         </w:rPr>
       </w:pPr>
     </w:p>
     <w:p>
       <w:pPr>
-        <w:rPr>
-          <w:rFonts w:ascii="Times" w:hAnsi="Times"/>
+        <w:spacing w:line="360" w:lineRule="auto"/>
+        <w:rPr>
+          <w:rFonts w:ascii="Arial" w:hAnsi="Arial" w:cs="Arial"/>
           <w:b/>
         </w:rPr>
       </w:pPr>
       <w:r>
         <w:rPr>
-          <w:rFonts w:ascii="Times" w:hAnsi="Times"/>
+          <w:rFonts w:ascii="Arial" w:hAnsi="Arial" w:cs="Arial"/>
           <w:b/>
         </w:rPr>
         <w:t>Estrategia didáctica</w:t>
@@ -184,33 +197,41 @@
     </w:p>
     <w:p>
       <w:pPr>
-        <w:rPr>
-          <w:rFonts w:ascii="Times" w:hAnsi="Times"/>
-        </w:rPr>
-      </w:pPr>
-      <w:r>
-        <w:rPr>
-          <w:rFonts w:ascii="Times" w:hAnsi="Times"/>
+        <w:spacing w:line="360" w:lineRule="auto"/>
+        <w:rPr>
+          <w:rFonts w:ascii="Arial" w:hAnsi="Arial" w:cs="Arial"/>
+        </w:rPr>
+      </w:pPr>
+      <w:r>
+        <w:rPr>
+          <w:rFonts w:ascii="Arial" w:hAnsi="Arial" w:cs="Arial"/>
         </w:rPr>
         <w:t xml:space="preserve">La secuencia didáctica que se propone a continuación permite trabajar </w:t>
       </w:r>
       <w:r>
         <w:rPr>
-          <w:rFonts w:ascii="Times" w:hAnsi="Times"/>
-        </w:rPr>
-        <w:t xml:space="preserve">alrededor de las competencias básicas que deben desarrollar los estudiantes respecto al tema de la reproducción y la sexualidad humana. </w:t>
-      </w:r>
-      <w:r>
-        <w:rPr>
-          <w:rFonts w:ascii="Times" w:hAnsi="Times"/>
+          <w:rFonts w:ascii="Arial" w:hAnsi="Arial" w:cs="Arial"/>
+        </w:rPr>
+        <w:t>sobre</w:t>
+      </w:r>
+      <w:r>
+        <w:rPr>
+          <w:rFonts w:ascii="Arial" w:hAnsi="Arial" w:cs="Arial"/>
+        </w:rPr>
+        <w:t xml:space="preserve"> las competencias básicas que deben desarrollar los estudiantes respecto al tema de la reproducción y la sexualidad humana. </w:t>
+      </w:r>
+      <w:r>
+        <w:rPr>
+          <w:rFonts w:ascii="Arial" w:hAnsi="Arial" w:cs="Arial"/>
         </w:rPr>
         <w:t xml:space="preserve">En este sentido, se sugiere tener en cuenta lo siguiente: </w:t>
       </w:r>
     </w:p>
     <w:p>
       <w:pPr>
-        <w:rPr>
-          <w:rFonts w:ascii="Times" w:hAnsi="Times"/>
+        <w:spacing w:line="360" w:lineRule="auto"/>
+        <w:rPr>
+          <w:rFonts w:ascii="Arial" w:hAnsi="Arial" w:cs="Arial"/>
         </w:rPr>
       </w:pPr>
     </w:p>
@@ -221,97 +242,98 @@
           <w:ilvl w:val="0"/>
           <w:numId w:val="7"/>
         </w:numPr>
-        <w:rPr>
-          <w:rFonts w:ascii="Times" w:hAnsi="Times"/>
-        </w:rPr>
-      </w:pPr>
-      <w:r>
-        <w:rPr>
-          <w:rFonts w:ascii="Times" w:hAnsi="Times"/>
+        <w:spacing w:line="360" w:lineRule="auto"/>
+        <w:rPr>
+          <w:rFonts w:ascii="Arial" w:hAnsi="Arial" w:cs="Arial"/>
+        </w:rPr>
+      </w:pPr>
+      <w:r>
+        <w:rPr>
+          <w:rFonts w:ascii="Arial" w:hAnsi="Arial" w:cs="Arial"/>
         </w:rPr>
         <w:t>Explor</w:t>
       </w:r>
       <w:r>
         <w:rPr>
-          <w:rFonts w:ascii="Times" w:hAnsi="Times"/>
-        </w:rPr>
-        <w:t xml:space="preserve">e las estructuras y funciones de los </w:t>
-      </w:r>
-      <w:r>
-        <w:rPr>
-          <w:rFonts w:ascii="Times" w:hAnsi="Times"/>
-        </w:rPr>
-        <w:t>aparatos</w:t>
-      </w:r>
-      <w:r>
-        <w:rPr>
-          <w:rFonts w:ascii="Times" w:hAnsi="Times"/>
-        </w:rPr>
-        <w:t xml:space="preserve"> reproductores humanos y destaque la importancia de un trabajo </w:t>
-      </w:r>
-      <w:r>
-        <w:rPr>
-          <w:rFonts w:ascii="Times" w:hAnsi="Times"/>
+          <w:rFonts w:ascii="Arial" w:hAnsi="Arial" w:cs="Arial"/>
+        </w:rPr>
+        <w:t xml:space="preserve">e las estructuras y funciones de los aparatos reproductores humanos y destaque la importancia </w:t>
+      </w:r>
+      <w:r>
+        <w:rPr>
+          <w:rFonts w:ascii="Arial" w:hAnsi="Arial" w:cs="Arial"/>
+        </w:rPr>
+        <w:t>del</w:t>
+      </w:r>
+      <w:r>
+        <w:rPr>
+          <w:rFonts w:ascii="Arial" w:hAnsi="Arial" w:cs="Arial"/>
+        </w:rPr>
+        <w:t xml:space="preserve"> trabajo </w:t>
+      </w:r>
+      <w:r>
+        <w:rPr>
+          <w:rFonts w:ascii="Arial" w:hAnsi="Arial" w:cs="Arial"/>
         </w:rPr>
         <w:t>coordinado entre estos sistemas</w:t>
       </w:r>
       <w:r>
         <w:rPr>
-          <w:rFonts w:ascii="Times" w:hAnsi="Times"/>
+          <w:rFonts w:ascii="Arial" w:hAnsi="Arial" w:cs="Arial"/>
         </w:rPr>
         <w:t xml:space="preserve"> </w:t>
       </w:r>
       <w:r>
         <w:rPr>
-          <w:rFonts w:ascii="Times" w:hAnsi="Times"/>
+          <w:rFonts w:ascii="Arial" w:hAnsi="Arial" w:cs="Arial"/>
         </w:rPr>
         <w:t xml:space="preserve">para garantizar </w:t>
       </w:r>
       <w:r>
         <w:rPr>
-          <w:rFonts w:ascii="Times" w:hAnsi="Times"/>
+          <w:rFonts w:ascii="Arial" w:hAnsi="Arial" w:cs="Arial"/>
         </w:rPr>
         <w:t>el éxito de la reproducción</w:t>
       </w:r>
       <w:r>
         <w:rPr>
-          <w:rFonts w:ascii="Times" w:hAnsi="Times"/>
+          <w:rFonts w:ascii="Arial" w:hAnsi="Arial" w:cs="Arial"/>
         </w:rPr>
         <w:t>. R</w:t>
       </w:r>
       <w:r>
         <w:rPr>
-          <w:rFonts w:ascii="Times" w:hAnsi="Times"/>
+          <w:rFonts w:ascii="Arial" w:hAnsi="Arial" w:cs="Arial"/>
         </w:rPr>
         <w:t>ecuerde mencionar la relación que tienen las glándulas mamarias con el sistema reproductivo.</w:t>
       </w:r>
       <w:r>
         <w:rPr>
-          <w:rFonts w:ascii="Times" w:hAnsi="Times"/>
-        </w:rPr>
-        <w:t xml:space="preserve"> Use aquí como apoyo los recursos: “El aparato reproductor masculino” y “El aparato reproductor femenino”. Permita que los e</w:t>
-      </w:r>
-      <w:r>
-        <w:rPr>
-          <w:rFonts w:ascii="Times" w:hAnsi="Times"/>
+          <w:rFonts w:ascii="Arial" w:hAnsi="Arial" w:cs="Arial"/>
+        </w:rPr>
+        <w:t xml:space="preserve"> Use como apoyo los recursos: “El aparato reproductor masculino” y “El aparato reproductor femenino”. Permita que los e</w:t>
+      </w:r>
+      <w:r>
+        <w:rPr>
+          <w:rFonts w:ascii="Arial" w:hAnsi="Arial" w:cs="Arial"/>
         </w:rPr>
         <w:t>studiantes consoliden este tema</w:t>
       </w:r>
       <w:r>
         <w:rPr>
-          <w:rFonts w:ascii="Times" w:hAnsi="Times"/>
+          <w:rFonts w:ascii="Arial" w:hAnsi="Arial" w:cs="Arial"/>
         </w:rPr>
         <w:t xml:space="preserve"> mediante los recursos de práctica</w:t>
       </w:r>
       <w:r>
         <w:rPr>
-          <w:rFonts w:ascii="Times" w:hAnsi="Times"/>
+          <w:rFonts w:ascii="Arial" w:hAnsi="Arial" w:cs="Arial"/>
         </w:rPr>
         <w:t>:</w:t>
       </w:r>
       <w:r>
         <w:rPr>
-          <w:rFonts w:ascii="Times" w:hAnsi="Times"/>
+          <w:rFonts w:ascii="Arial" w:hAnsi="Arial" w:cs="Arial"/>
         </w:rPr>
         <w:t xml:space="preserve"> “Los componentes del sistema reproductor humano” y “El sistema reproductor humano”. </w:t>
       </w:r>
@@ -323,85 +345,86 @@
           <w:ilvl w:val="0"/>
           <w:numId w:val="7"/>
         </w:numPr>
-        <w:rPr>
-          <w:rFonts w:ascii="Times" w:hAnsi="Times"/>
-        </w:rPr>
-      </w:pPr>
-      <w:r>
-        <w:rPr>
-          <w:rFonts w:ascii="Times" w:hAnsi="Times"/>
+        <w:spacing w:line="360" w:lineRule="auto"/>
+        <w:rPr>
+          <w:rFonts w:ascii="Arial" w:hAnsi="Arial" w:cs="Arial"/>
+        </w:rPr>
+      </w:pPr>
+      <w:r>
+        <w:rPr>
+          <w:rFonts w:ascii="Arial" w:hAnsi="Arial" w:cs="Arial"/>
         </w:rPr>
         <w:t>Explique</w:t>
       </w:r>
       <w:r>
         <w:rPr>
-          <w:rFonts w:ascii="Times" w:hAnsi="Times"/>
+          <w:rFonts w:ascii="Arial" w:hAnsi="Arial" w:cs="Arial"/>
         </w:rPr>
         <w:t xml:space="preserve"> las características </w:t>
       </w:r>
       <w:r>
         <w:rPr>
-          <w:rFonts w:ascii="Times" w:hAnsi="Times"/>
+          <w:rFonts w:ascii="Arial" w:hAnsi="Arial" w:cs="Arial"/>
         </w:rPr>
         <w:t xml:space="preserve">básicas </w:t>
       </w:r>
       <w:r>
         <w:rPr>
-          <w:rFonts w:ascii="Times" w:hAnsi="Times"/>
+          <w:rFonts w:ascii="Arial" w:hAnsi="Arial" w:cs="Arial"/>
         </w:rPr>
         <w:t>de la gametogénesis, así como las diferencias entre la ovogénesis y la espermatogénesis. Haga én</w:t>
       </w:r>
       <w:r>
         <w:rPr>
-          <w:rFonts w:ascii="Times" w:hAnsi="Times"/>
+          <w:rFonts w:ascii="Arial" w:hAnsi="Arial" w:cs="Arial"/>
         </w:rPr>
         <w:t>fasis en los momentos del ciclo de vida humano</w:t>
       </w:r>
       <w:r>
         <w:rPr>
-          <w:rFonts w:ascii="Times" w:hAnsi="Times"/>
+          <w:rFonts w:ascii="Arial" w:hAnsi="Arial" w:cs="Arial"/>
         </w:rPr>
         <w:t xml:space="preserve"> en los que se presenta cada uno de es</w:t>
       </w:r>
       <w:r>
         <w:rPr>
-          <w:rFonts w:ascii="Times" w:hAnsi="Times"/>
+          <w:rFonts w:ascii="Arial" w:hAnsi="Arial" w:cs="Arial"/>
         </w:rPr>
         <w:t>tos procesos, además de su import</w:t>
       </w:r>
       <w:r>
         <w:rPr>
-          <w:rFonts w:ascii="Times" w:hAnsi="Times"/>
+          <w:rFonts w:ascii="Arial" w:hAnsi="Arial" w:cs="Arial"/>
         </w:rPr>
         <w:t>ancia en la reproducción</w:t>
       </w:r>
       <w:r>
         <w:rPr>
-          <w:rFonts w:ascii="Times" w:hAnsi="Times"/>
+          <w:rFonts w:ascii="Arial" w:hAnsi="Arial" w:cs="Arial"/>
         </w:rPr>
         <w:t>.</w:t>
       </w:r>
       <w:r>
         <w:rPr>
-          <w:rFonts w:ascii="Times" w:hAnsi="Times"/>
+          <w:rFonts w:ascii="Arial" w:hAnsi="Arial" w:cs="Arial"/>
         </w:rPr>
         <w:t xml:space="preserve"> </w:t>
       </w:r>
       <w:r>
         <w:rPr>
-          <w:rFonts w:ascii="Times" w:hAnsi="Times"/>
+          <w:rFonts w:ascii="Arial" w:hAnsi="Arial" w:cs="Arial"/>
         </w:rPr>
         <w:t>En este momento del desarrollo temático, utilice el recurso “Los gametos y la gametogénesis”</w:t>
       </w:r>
       <w:r>
         <w:rPr>
-          <w:rFonts w:ascii="Times" w:hAnsi="Times"/>
+          <w:rFonts w:ascii="Arial" w:hAnsi="Arial" w:cs="Arial"/>
         </w:rPr>
         <w:t>,</w:t>
       </w:r>
       <w:r>
         <w:rPr>
-          <w:rFonts w:ascii="Times" w:hAnsi="Times"/>
+          <w:rFonts w:ascii="Arial" w:hAnsi="Arial" w:cs="Arial"/>
         </w:rPr>
         <w:t xml:space="preserve"> y cierre la sesión con la actividad de práctica asociada.</w:t>
       </w:r>
@@ -413,139 +436,147 @@
           <w:ilvl w:val="0"/>
           <w:numId w:val="7"/>
         </w:numPr>
-        <w:rPr>
-          <w:rFonts w:ascii="Times" w:hAnsi="Times"/>
-        </w:rPr>
-      </w:pPr>
-      <w:r>
-        <w:rPr>
-          <w:rFonts w:ascii="Times" w:hAnsi="Times"/>
-        </w:rPr>
+        <w:spacing w:line="360" w:lineRule="auto"/>
+        <w:rPr>
+          <w:rFonts w:ascii="Arial" w:hAnsi="Arial" w:cs="Arial"/>
+        </w:rPr>
+      </w:pPr>
+      <w:r>
+        <w:rPr>
+          <w:rFonts w:ascii="Arial" w:hAnsi="Arial" w:cs="Arial"/>
+        </w:rPr>
+        <w:lastRenderedPageBreak/>
         <w:t>Mientras aborda el tema “El ciclo r</w:t>
       </w:r>
       <w:r>
         <w:rPr>
-          <w:rFonts w:ascii="Times" w:hAnsi="Times"/>
-        </w:rPr>
-        <w:t>eproductor femenino” resalte</w:t>
-      </w:r>
-      <w:r>
-        <w:rPr>
-          <w:rFonts w:ascii="Times" w:hAnsi="Times"/>
+          <w:rFonts w:ascii="Arial" w:hAnsi="Arial" w:cs="Arial"/>
+        </w:rPr>
+        <w:t>eproductor femenino”</w:t>
+      </w:r>
+      <w:r>
+        <w:rPr>
+          <w:rFonts w:ascii="Arial" w:hAnsi="Arial" w:cs="Arial"/>
+        </w:rPr>
+        <w:t>,</w:t>
+      </w:r>
+      <w:r>
+        <w:rPr>
+          <w:rFonts w:ascii="Arial" w:hAnsi="Arial" w:cs="Arial"/>
+        </w:rPr>
+        <w:t xml:space="preserve"> resalte</w:t>
+      </w:r>
+      <w:r>
+        <w:rPr>
+          <w:rFonts w:ascii="Arial" w:hAnsi="Arial" w:cs="Arial"/>
         </w:rPr>
         <w:t xml:space="preserve"> la variación en tiempo que este puede tener en diferentes mujeres. </w:t>
       </w:r>
       <w:r>
         <w:rPr>
-          <w:rFonts w:ascii="Times" w:hAnsi="Times"/>
+          <w:rFonts w:ascii="Arial" w:hAnsi="Arial" w:cs="Arial"/>
         </w:rPr>
         <w:t>R</w:t>
       </w:r>
       <w:r>
         <w:rPr>
-          <w:rFonts w:ascii="Times" w:hAnsi="Times"/>
+          <w:rFonts w:ascii="Arial" w:hAnsi="Arial" w:cs="Arial"/>
         </w:rPr>
         <w:t xml:space="preserve">ecuérdele a los estudiantes la importancia </w:t>
       </w:r>
       <w:r>
         <w:rPr>
-          <w:rFonts w:ascii="Times" w:hAnsi="Times"/>
+          <w:rFonts w:ascii="Arial" w:hAnsi="Arial" w:cs="Arial"/>
         </w:rPr>
         <w:t>de</w:t>
       </w:r>
       <w:r>
         <w:rPr>
-          <w:rFonts w:ascii="Times" w:hAnsi="Times"/>
+          <w:rFonts w:ascii="Arial" w:hAnsi="Arial" w:cs="Arial"/>
         </w:rPr>
         <w:t xml:space="preserve"> las hormonas en la regulación de</w:t>
       </w:r>
       <w:r>
         <w:rPr>
-          <w:rFonts w:ascii="Times" w:hAnsi="Times"/>
+          <w:rFonts w:ascii="Arial" w:hAnsi="Arial" w:cs="Arial"/>
         </w:rPr>
         <w:t xml:space="preserve">l </w:t>
       </w:r>
       <w:r>
         <w:rPr>
-          <w:rFonts w:ascii="Times" w:hAnsi="Times"/>
+          <w:rFonts w:ascii="Arial" w:hAnsi="Arial" w:cs="Arial"/>
         </w:rPr>
         <w:t xml:space="preserve">proceso y llévelos a pensar </w:t>
       </w:r>
       <w:r>
         <w:rPr>
-          <w:rFonts w:ascii="Times" w:hAnsi="Times"/>
+          <w:rFonts w:ascii="Arial" w:hAnsi="Arial" w:cs="Arial"/>
         </w:rPr>
         <w:t xml:space="preserve">y a argumentar </w:t>
       </w:r>
       <w:r>
         <w:rPr>
-          <w:rFonts w:ascii="Times" w:hAnsi="Times"/>
+          <w:rFonts w:ascii="Arial" w:hAnsi="Arial" w:cs="Arial"/>
         </w:rPr>
         <w:t>si los hombre</w:t>
       </w:r>
       <w:r>
         <w:rPr>
-          <w:rFonts w:ascii="Times" w:hAnsi="Times"/>
+          <w:rFonts w:ascii="Arial" w:hAnsi="Arial" w:cs="Arial"/>
         </w:rPr>
         <w:t>s tienen un ciclo similar</w:t>
       </w:r>
       <w:r>
         <w:rPr>
-          <w:rFonts w:ascii="Times" w:hAnsi="Times"/>
+          <w:rFonts w:ascii="Arial" w:hAnsi="Arial" w:cs="Arial"/>
         </w:rPr>
         <w:t>.</w:t>
       </w:r>
       <w:r>
         <w:rPr>
-          <w:rFonts w:ascii="Times" w:hAnsi="Times"/>
+          <w:rFonts w:ascii="Arial" w:hAnsi="Arial" w:cs="Arial"/>
         </w:rPr>
         <w:t xml:space="preserve"> Por último, </w:t>
       </w:r>
       <w:r>
         <w:rPr>
-          <w:rFonts w:ascii="Times" w:hAnsi="Times"/>
-        </w:rPr>
-        <w:t>comparen juntos</w:t>
-      </w:r>
-      <w:r>
-        <w:rPr>
-          <w:rFonts w:ascii="Times" w:hAnsi="Times"/>
-        </w:rPr>
-        <w:t xml:space="preserve"> </w:t>
-      </w:r>
-      <w:r>
-        <w:rPr>
-          <w:rFonts w:ascii="Times" w:hAnsi="Times"/>
+          <w:rFonts w:ascii="Arial" w:hAnsi="Arial" w:cs="Arial"/>
+        </w:rPr>
+        <w:t xml:space="preserve">comparen </w:t>
+      </w:r>
+      <w:r>
+        <w:rPr>
+          <w:rFonts w:ascii="Arial" w:hAnsi="Arial" w:cs="Arial"/>
         </w:rPr>
         <w:t>el periodo reproductivo activo entre hombres y mujeres.</w:t>
       </w:r>
       <w:r>
         <w:rPr>
-          <w:rFonts w:ascii="Times" w:hAnsi="Times"/>
-        </w:rPr>
-        <w:t xml:space="preserve"> Durante el abordaje de este tema, remítanse al recurso de profundización</w:t>
-      </w:r>
-      <w:r>
-        <w:rPr>
-          <w:rFonts w:ascii="Times" w:hAnsi="Times"/>
+          <w:rFonts w:ascii="Arial" w:hAnsi="Arial" w:cs="Arial"/>
+        </w:rPr>
+        <w:t xml:space="preserve"> Durante el abordaje de este tema, remítase al recurso de profundización</w:t>
+      </w:r>
+      <w:r>
+        <w:rPr>
+          <w:rFonts w:ascii="Arial" w:hAnsi="Arial" w:cs="Arial"/>
         </w:rPr>
         <w:t>: “El ciclo menstrual”. P</w:t>
       </w:r>
       <w:r>
         <w:rPr>
-          <w:rFonts w:ascii="Times" w:hAnsi="Times"/>
+          <w:rFonts w:ascii="Arial" w:hAnsi="Arial" w:cs="Arial"/>
         </w:rPr>
         <w:t xml:space="preserve">or último, </w:t>
       </w:r>
       <w:r>
         <w:rPr>
-          <w:rFonts w:ascii="Times" w:hAnsi="Times"/>
+          <w:rFonts w:ascii="Arial" w:hAnsi="Arial" w:cs="Arial"/>
         </w:rPr>
         <w:t xml:space="preserve">haga que los estudiantes </w:t>
       </w:r>
       <w:r>
         <w:rPr>
-          <w:rFonts w:ascii="Times" w:hAnsi="Times"/>
+          <w:rFonts w:ascii="Arial" w:hAnsi="Arial" w:cs="Arial"/>
         </w:rPr>
         <w:t xml:space="preserve">desarrollen el recurso de práctica que lleva el mismo nombre. </w:t>
       </w:r>
@@ -557,25 +588,38 @@
           <w:ilvl w:val="0"/>
           <w:numId w:val="7"/>
         </w:numPr>
-        <w:rPr>
-          <w:rFonts w:ascii="Times" w:hAnsi="Times"/>
-        </w:rPr>
-      </w:pPr>
-      <w:r>
-        <w:rPr>
-          <w:rFonts w:ascii="Times" w:hAnsi="Times"/>
+        <w:spacing w:line="360" w:lineRule="auto"/>
+        <w:rPr>
+          <w:rFonts w:ascii="Arial" w:hAnsi="Arial" w:cs="Arial"/>
+        </w:rPr>
+      </w:pPr>
+      <w:r>
+        <w:rPr>
+          <w:rFonts w:ascii="Arial" w:hAnsi="Arial" w:cs="Arial"/>
         </w:rPr>
         <w:t>Al explicar los momentos de la reproducción humana</w:t>
       </w:r>
       <w:r>
         <w:rPr>
-          <w:rFonts w:ascii="Times" w:hAnsi="Times"/>
-        </w:rPr>
-        <w:t>, asegúrese de que los estudiantes tengan claras diferencias sutiles entre términos como: gestación y embarazo, cigoto, embrión y feto. Haga preguntas que le permitan verificar la construcción de conocimientos relacionados con la fase fértil de las mujeres.</w:t>
-      </w:r>
-      <w:r>
-        <w:rPr>
-          <w:rFonts w:ascii="Times" w:hAnsi="Times"/>
+          <w:rFonts w:ascii="Arial" w:hAnsi="Arial" w:cs="Arial"/>
+        </w:rPr>
+        <w:t>, asegúrese de que los estudiantes tengan claras</w:t>
+      </w:r>
+      <w:r>
+        <w:rPr>
+          <w:rFonts w:ascii="Arial" w:hAnsi="Arial" w:cs="Arial"/>
+        </w:rPr>
+        <w:t xml:space="preserve"> las</w:t>
+      </w:r>
+      <w:r>
+        <w:rPr>
+          <w:rFonts w:ascii="Arial" w:hAnsi="Arial" w:cs="Arial"/>
+        </w:rPr>
+        <w:t xml:space="preserve"> diferencias sutiles entre términos como: gestación y embarazo, cigoto, embrión y feto. Haga preguntas que le permitan verificar la construcción de conocimientos relacionados con la fase fértil de las mujeres.</w:t>
+      </w:r>
+      <w:r>
+        <w:rPr>
+          <w:rFonts w:ascii="Arial" w:hAnsi="Arial" w:cs="Arial"/>
         </w:rPr>
         <w:t xml:space="preserve"> Este es el momento idóneo para abordar los recursos de profundización “La reproducción humana” y “La fecundación y el embarazo”. Consolide el tema con la actividad de práctica asociada. </w:t>
       </w:r>
@@ -587,98 +631,113 @@
           <w:ilvl w:val="0"/>
           <w:numId w:val="7"/>
         </w:numPr>
-        <w:rPr>
-          <w:rFonts w:ascii="Times" w:hAnsi="Times"/>
-        </w:rPr>
-      </w:pPr>
-      <w:r>
-        <w:rPr>
-          <w:rFonts w:ascii="Times" w:hAnsi="Times"/>
+        <w:spacing w:line="360" w:lineRule="auto"/>
+        <w:rPr>
+          <w:rFonts w:ascii="Arial" w:hAnsi="Arial" w:cs="Arial"/>
+        </w:rPr>
+      </w:pPr>
+      <w:r>
+        <w:rPr>
+          <w:rFonts w:ascii="Arial" w:hAnsi="Arial" w:cs="Arial"/>
         </w:rPr>
         <w:t xml:space="preserve">Al tiempo que desarrollan </w:t>
       </w:r>
       <w:r>
         <w:rPr>
-          <w:rFonts w:ascii="Times" w:hAnsi="Times"/>
+          <w:rFonts w:ascii="Arial" w:hAnsi="Arial" w:cs="Arial"/>
         </w:rPr>
         <w:t xml:space="preserve">el </w:t>
       </w:r>
       <w:r>
         <w:rPr>
-          <w:rFonts w:ascii="Times" w:hAnsi="Times"/>
+          <w:rFonts w:ascii="Arial" w:hAnsi="Arial" w:cs="Arial"/>
         </w:rPr>
         <w:t>recurso</w:t>
       </w:r>
       <w:r>
         <w:rPr>
-          <w:rFonts w:ascii="Times" w:hAnsi="Times"/>
-        </w:rPr>
-        <w:t xml:space="preserve"> “La </w:t>
-      </w:r>
-      <w:r>
-        <w:rPr>
-          <w:rFonts w:ascii="Times" w:hAnsi="Times"/>
+          <w:rFonts w:ascii="Arial" w:hAnsi="Arial" w:cs="Arial"/>
+        </w:rPr>
+        <w:t xml:space="preserve"> “La</w:t>
+      </w:r>
+      <w:r>
+        <w:rPr>
+          <w:rFonts w:ascii="Arial" w:hAnsi="Arial" w:cs="Arial"/>
         </w:rPr>
         <w:t xml:space="preserve"> </w:t>
       </w:r>
       <w:r>
         <w:rPr>
-          <w:rFonts w:ascii="Times" w:hAnsi="Times"/>
+          <w:rFonts w:ascii="Arial" w:hAnsi="Arial" w:cs="Arial"/>
         </w:rPr>
         <w:t>re</w:t>
       </w:r>
       <w:r>
         <w:rPr>
-          <w:rFonts w:ascii="Times" w:hAnsi="Times"/>
+          <w:rFonts w:ascii="Arial" w:hAnsi="Arial" w:cs="Arial"/>
         </w:rPr>
         <w:t xml:space="preserve">producción </w:t>
       </w:r>
       <w:r>
         <w:rPr>
-          <w:rFonts w:ascii="Times" w:hAnsi="Times"/>
+          <w:rFonts w:ascii="Arial" w:hAnsi="Arial" w:cs="Arial"/>
           <w:i/>
         </w:rPr>
-        <w:t>In vitro</w:t>
-      </w:r>
-      <w:r>
-        <w:rPr>
-          <w:rFonts w:ascii="Times" w:hAnsi="Times"/>
+        <w:t>i</w:t>
+      </w:r>
+      <w:r>
+        <w:rPr>
+          <w:rFonts w:ascii="Arial" w:hAnsi="Arial" w:cs="Arial"/>
+          <w:i/>
+        </w:rPr>
+        <w:t xml:space="preserve">n </w:t>
+      </w:r>
+      <w:r>
+        <w:rPr>
+          <w:rFonts w:ascii="Arial" w:hAnsi="Arial" w:cs="Arial"/>
+          <w:i/>
+        </w:rPr>
+        <w:t>vitro</w:t>
+      </w:r>
+      <w:r>
+        <w:rPr>
+          <w:rFonts w:ascii="Arial" w:hAnsi="Arial" w:cs="Arial"/>
         </w:rPr>
         <w:t xml:space="preserve">”, </w:t>
       </w:r>
       <w:r>
         <w:rPr>
-          <w:rFonts w:ascii="Times" w:hAnsi="Times"/>
+          <w:rFonts w:ascii="Arial" w:hAnsi="Arial" w:cs="Arial"/>
         </w:rPr>
         <w:t xml:space="preserve">genere debates </w:t>
       </w:r>
       <w:r>
         <w:rPr>
-          <w:rFonts w:ascii="Times" w:hAnsi="Times"/>
+          <w:rFonts w:ascii="Arial" w:hAnsi="Arial" w:cs="Arial"/>
         </w:rPr>
         <w:t>acerca del</w:t>
       </w:r>
       <w:r>
         <w:rPr>
-          <w:rFonts w:ascii="Times" w:hAnsi="Times"/>
+          <w:rFonts w:ascii="Arial" w:hAnsi="Arial" w:cs="Arial"/>
         </w:rPr>
         <w:t xml:space="preserve"> tema</w:t>
       </w:r>
       <w:r>
         <w:rPr>
-          <w:rFonts w:ascii="Times" w:hAnsi="Times"/>
+          <w:rFonts w:ascii="Arial" w:hAnsi="Arial" w:cs="Arial"/>
         </w:rPr>
         <w:t>; e</w:t>
       </w:r>
       <w:r>
         <w:rPr>
-          <w:rFonts w:ascii="Times" w:hAnsi="Times"/>
+          <w:rFonts w:ascii="Arial" w:hAnsi="Arial" w:cs="Arial"/>
         </w:rPr>
         <w:t>ste ejercicio apunta</w:t>
       </w:r>
       <w:r>
         <w:rPr>
-          <w:rFonts w:ascii="Times" w:hAnsi="Times"/>
+          <w:rFonts w:ascii="Arial" w:hAnsi="Arial" w:cs="Arial"/>
         </w:rPr>
         <w:t xml:space="preserve"> al desarrollo de competencias argumentativas en los estudiantes.</w:t>
       </w:r>
@@ -690,58 +749,64 @@
           <w:ilvl w:val="0"/>
           <w:numId w:val="7"/>
         </w:numPr>
-        <w:rPr>
-          <w:rFonts w:ascii="Times" w:hAnsi="Times"/>
-        </w:rPr>
-      </w:pPr>
-      <w:r>
-        <w:rPr>
-          <w:rFonts w:ascii="Times" w:hAnsi="Times"/>
-        </w:rPr>
-        <w:t>Explore lo que conocen los estudiantes acerca de los hábitos saludables en la sexualidad, las ETS y los anticonceptivos. Luego, profundice en estos temas con ayuda de los recursos digitales</w:t>
-      </w:r>
-      <w:r>
-        <w:rPr>
-          <w:rFonts w:ascii="Times" w:hAnsi="Times"/>
-        </w:rPr>
-        <w:t xml:space="preserve">: “Hábitos saludables en la sexualidad”, </w:t>
-      </w:r>
-      <w:r>
-        <w:rPr>
-          <w:rFonts w:ascii="Times" w:hAnsi="Times"/>
+        <w:spacing w:line="360" w:lineRule="auto"/>
+        <w:rPr>
+          <w:rFonts w:ascii="Arial" w:hAnsi="Arial" w:cs="Arial"/>
+        </w:rPr>
+      </w:pPr>
+      <w:r>
+        <w:rPr>
+          <w:rFonts w:ascii="Arial" w:hAnsi="Arial" w:cs="Arial"/>
+        </w:rPr>
+        <w:t xml:space="preserve">Explore </w:t>
+      </w:r>
+      <w:r>
+        <w:rPr>
+          <w:rFonts w:ascii="Arial" w:hAnsi="Arial" w:cs="Arial"/>
+        </w:rPr>
+        <w:t>los conocimientos de</w:t>
+      </w:r>
+      <w:r>
+        <w:rPr>
+          <w:rFonts w:ascii="Arial" w:hAnsi="Arial" w:cs="Arial"/>
+        </w:rPr>
+        <w:t xml:space="preserve"> los estudiantes acerca de los hábitos saludables en la sexualidad, las ETS y los anticonceptivos. Luego, profundice en estos temas con ayuda de los recursos digitales</w:t>
+      </w:r>
+      <w:r>
+        <w:rPr>
+          <w:rFonts w:ascii="Arial" w:hAnsi="Arial" w:cs="Arial"/>
+        </w:rPr>
+        <w:t xml:space="preserve">: “Hábitos saludables en la sexualidad” </w:t>
+      </w:r>
+      <w:r>
+        <w:rPr>
+          <w:rFonts w:ascii="Arial" w:hAnsi="Arial" w:cs="Arial"/>
         </w:rPr>
         <w:t xml:space="preserve">y </w:t>
       </w:r>
       <w:r>
         <w:rPr>
-          <w:rFonts w:ascii="Times" w:hAnsi="Times"/>
-        </w:rPr>
-        <w:t xml:space="preserve">“Los </w:t>
-      </w:r>
-      <w:r>
-        <w:rPr>
-          <w:rFonts w:ascii="Times" w:hAnsi="Times"/>
-        </w:rPr>
-        <w:lastRenderedPageBreak/>
-        <w:t>métodos anticonceptivos y la prevención de ETS”</w:t>
-      </w:r>
-      <w:r>
-        <w:rPr>
-          <w:rFonts w:ascii="Times" w:hAnsi="Times"/>
+          <w:rFonts w:ascii="Arial" w:hAnsi="Arial" w:cs="Arial"/>
+        </w:rPr>
+        <w:t>“Los métodos anticonceptivos y la prevención de ETS”</w:t>
+      </w:r>
+      <w:r>
+        <w:rPr>
+          <w:rFonts w:ascii="Arial" w:hAnsi="Arial" w:cs="Arial"/>
         </w:rPr>
         <w:t>. Lleve al grupo a pensar acerca de la importancia de una sexualidad responsable, la prevención de l</w:t>
       </w:r>
       <w:r>
         <w:rPr>
-          <w:rFonts w:ascii="Times" w:hAnsi="Times"/>
+          <w:rFonts w:ascii="Arial" w:hAnsi="Arial" w:cs="Arial"/>
         </w:rPr>
         <w:t>a</w:t>
       </w:r>
       <w:r>
         <w:rPr>
-          <w:rFonts w:ascii="Times" w:hAnsi="Times"/>
-        </w:rPr>
-        <w:t>s enfermedades de transmisión sexual, y las implicaciones del control de la natalidad en las poblaciones humanas.</w:t>
+          <w:rFonts w:ascii="Arial" w:hAnsi="Arial" w:cs="Arial"/>
+        </w:rPr>
+        <w:t>s enfermedades de transmisión sexual y las implicaciones del control de la natalidad en las poblaciones humanas.</w:t>
       </w:r>
     </w:p>
     <w:p>
@@ -751,61 +816,62 @@
           <w:ilvl w:val="0"/>
           <w:numId w:val="7"/>
         </w:numPr>
-        <w:rPr>
-          <w:rFonts w:ascii="Times" w:hAnsi="Times"/>
-        </w:rPr>
-      </w:pPr>
-      <w:r>
-        <w:rPr>
-          <w:rFonts w:ascii="Times" w:hAnsi="Times"/>
+        <w:spacing w:line="360" w:lineRule="auto"/>
+        <w:rPr>
+          <w:rFonts w:ascii="Arial" w:hAnsi="Arial" w:cs="Arial"/>
+        </w:rPr>
+      </w:pPr>
+      <w:r>
+        <w:rPr>
+          <w:rFonts w:ascii="Arial" w:hAnsi="Arial" w:cs="Arial"/>
         </w:rPr>
         <w:t>Solicite a los estudiantes que</w:t>
       </w:r>
       <w:r>
         <w:rPr>
-          <w:rFonts w:ascii="Times" w:hAnsi="Times"/>
+          <w:rFonts w:ascii="Arial" w:hAnsi="Arial" w:cs="Arial"/>
         </w:rPr>
         <w:t>,</w:t>
       </w:r>
       <w:r>
         <w:rPr>
-          <w:rFonts w:ascii="Times" w:hAnsi="Times"/>
+          <w:rFonts w:ascii="Arial" w:hAnsi="Arial" w:cs="Arial"/>
         </w:rPr>
         <w:t xml:space="preserve"> por</w:t>
       </w:r>
       <w:r>
         <w:rPr>
-          <w:rFonts w:ascii="Times" w:hAnsi="Times"/>
+          <w:rFonts w:ascii="Arial" w:hAnsi="Arial" w:cs="Arial"/>
         </w:rPr>
         <w:t xml:space="preserve"> parejas, desarrollen las activid</w:t>
       </w:r>
       <w:r>
         <w:rPr>
-          <w:rFonts w:ascii="Times" w:hAnsi="Times"/>
+          <w:rFonts w:ascii="Arial" w:hAnsi="Arial" w:cs="Arial"/>
         </w:rPr>
         <w:t>ades denominadas “Competencias”. D</w:t>
       </w:r>
       <w:r>
         <w:rPr>
-          <w:rFonts w:ascii="Times" w:hAnsi="Times"/>
+          <w:rFonts w:ascii="Arial" w:hAnsi="Arial" w:cs="Arial"/>
         </w:rPr>
         <w:t>e esta manera incentiv</w:t>
       </w:r>
       <w:r>
         <w:rPr>
-          <w:rFonts w:ascii="Times" w:hAnsi="Times"/>
+          <w:rFonts w:ascii="Arial" w:hAnsi="Arial" w:cs="Arial"/>
         </w:rPr>
         <w:t>a</w:t>
       </w:r>
       <w:r>
         <w:rPr>
-          <w:rFonts w:ascii="Times" w:hAnsi="Times"/>
+          <w:rFonts w:ascii="Arial" w:hAnsi="Arial" w:cs="Arial"/>
         </w:rPr>
         <w:t xml:space="preserve"> el trabajo en grupo</w:t>
       </w:r>
       <w:r>
         <w:rPr>
-          <w:rFonts w:ascii="Times" w:hAnsi="Times"/>
+          <w:rFonts w:ascii="Arial" w:hAnsi="Arial" w:cs="Arial"/>
         </w:rPr>
         <w:t xml:space="preserve"> encaminado al análisis, la búsqueda idónea de información y la aplicación de estrategias investigativas propias de las ciencias naturales.</w:t>
       </w:r>
@@ -813,277 +879,307 @@
     <w:p>
       <w:pPr>
         <w:pStyle w:val="Prrafodelista"/>
+        <w:spacing w:line="360" w:lineRule="auto"/>
         <w:ind w:left="360"/>
         <w:rPr>
-          <w:rFonts w:ascii="Times" w:hAnsi="Times"/>
+          <w:rFonts w:ascii="Arial" w:hAnsi="Arial" w:cs="Arial"/>
         </w:rPr>
       </w:pPr>
     </w:p>
     <w:p>
       <w:pPr>
-        <w:rPr>
-          <w:rFonts w:ascii="Times" w:hAnsi="Times"/>
-        </w:rPr>
-      </w:pPr>
-      <w:r>
-        <w:rPr>
-          <w:rFonts w:ascii="Times" w:hAnsi="Times"/>
-        </w:rPr>
-        <w:t xml:space="preserve">Consolide el tema con el mapa conceptual. </w:t>
-      </w:r>
-      <w:r>
-        <w:rPr>
-          <w:rFonts w:ascii="Times" w:hAnsi="Times"/>
-        </w:rPr>
-        <w:t>Mientras lo hace</w:t>
-      </w:r>
-      <w:r>
-        <w:rPr>
-          <w:rFonts w:ascii="Times" w:hAnsi="Times"/>
-        </w:rPr>
-        <w:t>, solicíteles a los estudiantes que se anticipen a lo que viene en cada mome</w:t>
-      </w:r>
-      <w:r>
-        <w:rPr>
-          <w:rFonts w:ascii="Times" w:hAnsi="Times"/>
+        <w:spacing w:line="360" w:lineRule="auto"/>
+        <w:rPr>
+          <w:rFonts w:ascii="Arial" w:hAnsi="Arial" w:cs="Arial"/>
+        </w:rPr>
+      </w:pPr>
+      <w:r>
+        <w:rPr>
+          <w:rFonts w:ascii="Arial" w:hAnsi="Arial" w:cs="Arial"/>
+        </w:rPr>
+        <w:t xml:space="preserve">Consolide el tema con el mapa conceptual. Mientras lo hace, </w:t>
+      </w:r>
+      <w:r>
+        <w:rPr>
+          <w:rFonts w:ascii="Arial" w:hAnsi="Arial" w:cs="Arial"/>
+        </w:rPr>
+        <w:t>solic</w:t>
+      </w:r>
+      <w:r>
+        <w:rPr>
+          <w:rFonts w:ascii="Arial" w:hAnsi="Arial" w:cs="Arial"/>
+        </w:rPr>
+        <w:t>ite</w:t>
+      </w:r>
+      <w:r>
+        <w:rPr>
+          <w:rFonts w:ascii="Arial" w:hAnsi="Arial" w:cs="Arial"/>
+        </w:rPr>
+        <w:t xml:space="preserve"> </w:t>
+      </w:r>
+      <w:r>
+        <w:rPr>
+          <w:rFonts w:ascii="Arial" w:hAnsi="Arial" w:cs="Arial"/>
+        </w:rPr>
+        <w:t>a los estudiantes que se anticipen a lo que viene en cada mome</w:t>
+      </w:r>
+      <w:r>
+        <w:rPr>
+          <w:rFonts w:ascii="Arial" w:hAnsi="Arial" w:cs="Arial"/>
         </w:rPr>
         <w:t>nto de este organizador gráfico;</w:t>
       </w:r>
       <w:r>
         <w:rPr>
-          <w:rFonts w:ascii="Times" w:hAnsi="Times"/>
+          <w:rFonts w:ascii="Arial" w:hAnsi="Arial" w:cs="Arial"/>
         </w:rPr>
         <w:t xml:space="preserve"> así podrán verificar la pertinencia de sus repuestas con respecto a lo que se espera.</w:t>
       </w:r>
     </w:p>
     <w:p>
       <w:pPr>
-        <w:rPr>
-          <w:rFonts w:ascii="Times" w:hAnsi="Times"/>
+        <w:spacing w:line="360" w:lineRule="auto"/>
+        <w:rPr>
+          <w:rFonts w:ascii="Arial" w:hAnsi="Arial" w:cs="Arial"/>
         </w:rPr>
       </w:pPr>
     </w:p>
     <w:p>
       <w:pPr>
-        <w:rPr>
-          <w:rFonts w:ascii="Times" w:hAnsi="Times"/>
-        </w:rPr>
-      </w:pPr>
-      <w:r>
-        <w:rPr>
-          <w:rFonts w:ascii="Times" w:hAnsi="Times"/>
+        <w:spacing w:line="360" w:lineRule="auto"/>
+        <w:rPr>
+          <w:rFonts w:ascii="Arial" w:hAnsi="Arial" w:cs="Arial"/>
+        </w:rPr>
+      </w:pPr>
+      <w:r>
+        <w:rPr>
+          <w:rFonts w:ascii="Arial" w:hAnsi="Arial" w:cs="Arial"/>
         </w:rPr>
         <w:t>Como cier</w:t>
       </w:r>
       <w:r>
         <w:rPr>
-          <w:rFonts w:ascii="Times" w:hAnsi="Times"/>
-        </w:rPr>
-        <w:t>re del tema, solicíteles a los estudiantes que de manera individual</w:t>
-      </w:r>
-      <w:r>
-        <w:rPr>
-          <w:rFonts w:ascii="Times" w:hAnsi="Times"/>
+          <w:rFonts w:ascii="Arial" w:hAnsi="Arial" w:cs="Arial"/>
+        </w:rPr>
+        <w:t xml:space="preserve">re del tema, </w:t>
+      </w:r>
+      <w:r>
+        <w:rPr>
+          <w:rFonts w:ascii="Arial" w:hAnsi="Arial" w:cs="Arial"/>
+        </w:rPr>
+        <w:t>pida</w:t>
+      </w:r>
+      <w:r>
+        <w:rPr>
+          <w:rFonts w:ascii="Arial" w:hAnsi="Arial" w:cs="Arial"/>
+        </w:rPr>
+        <w:t xml:space="preserve"> </w:t>
+      </w:r>
+      <w:r>
+        <w:rPr>
+          <w:rFonts w:ascii="Arial" w:hAnsi="Arial" w:cs="Arial"/>
+        </w:rPr>
+        <w:t>a los estudiantes que de manera individual</w:t>
+      </w:r>
+      <w:r>
+        <w:rPr>
+          <w:rFonts w:ascii="Arial" w:hAnsi="Arial" w:cs="Arial"/>
         </w:rPr>
         <w:t xml:space="preserve"> pongan a prueba</w:t>
       </w:r>
       <w:r>
         <w:rPr>
-          <w:rFonts w:ascii="Times" w:hAnsi="Times"/>
+          <w:rFonts w:ascii="Arial" w:hAnsi="Arial" w:cs="Arial"/>
         </w:rPr>
         <w:t xml:space="preserve"> </w:t>
       </w:r>
       <w:r>
         <w:rPr>
-          <w:rFonts w:ascii="Times" w:hAnsi="Times"/>
+          <w:rFonts w:ascii="Arial" w:hAnsi="Arial" w:cs="Arial"/>
         </w:rPr>
         <w:t>lo aprendido sobre</w:t>
       </w:r>
       <w:r>
         <w:rPr>
-          <w:rFonts w:ascii="Times" w:hAnsi="Times"/>
+          <w:rFonts w:ascii="Arial" w:hAnsi="Arial" w:cs="Arial"/>
         </w:rPr>
         <w:t xml:space="preserve"> </w:t>
       </w:r>
       <w:r>
         <w:rPr>
-          <w:rFonts w:ascii="Times" w:hAnsi="Times"/>
+          <w:rFonts w:ascii="Arial" w:hAnsi="Arial" w:cs="Arial"/>
         </w:rPr>
         <w:t>reproducción</w:t>
       </w:r>
       <w:r>
         <w:rPr>
-          <w:rFonts w:ascii="Times" w:hAnsi="Times"/>
+          <w:rFonts w:ascii="Arial" w:hAnsi="Arial" w:cs="Arial"/>
         </w:rPr>
         <w:t xml:space="preserve"> a través de l</w:t>
       </w:r>
       <w:r>
         <w:rPr>
-          <w:rFonts w:ascii="Times" w:hAnsi="Times"/>
+          <w:rFonts w:ascii="Arial" w:hAnsi="Arial" w:cs="Arial"/>
         </w:rPr>
         <w:t xml:space="preserve">a </w:t>
       </w:r>
       <w:r>
         <w:rPr>
-          <w:rFonts w:ascii="Times" w:hAnsi="Times"/>
+          <w:rFonts w:ascii="Arial" w:hAnsi="Arial" w:cs="Arial"/>
         </w:rPr>
         <w:t>“E</w:t>
       </w:r>
       <w:r>
         <w:rPr>
-          <w:rFonts w:ascii="Times" w:hAnsi="Times"/>
+          <w:rFonts w:ascii="Arial" w:hAnsi="Arial" w:cs="Arial"/>
         </w:rPr>
         <w:t>valuación</w:t>
       </w:r>
       <w:r>
         <w:rPr>
-          <w:rFonts w:ascii="Times" w:hAnsi="Times"/>
+          <w:rFonts w:ascii="Arial" w:hAnsi="Arial" w:cs="Arial"/>
         </w:rPr>
         <w:t>”</w:t>
       </w:r>
       <w:r>
         <w:rPr>
-          <w:rFonts w:ascii="Times" w:hAnsi="Times"/>
+          <w:rFonts w:ascii="Arial" w:hAnsi="Arial" w:cs="Arial"/>
         </w:rPr>
         <w:t>.</w:t>
       </w:r>
     </w:p>
     <w:p>
       <w:pPr>
-        <w:rPr>
-          <w:rFonts w:ascii="Times" w:hAnsi="Times"/>
+        <w:spacing w:line="360" w:lineRule="auto"/>
+        <w:rPr>
+          <w:rFonts w:ascii="Arial" w:hAnsi="Arial" w:cs="Arial"/>
         </w:rPr>
       </w:pPr>
     </w:p>
     <w:p>
       <w:pPr>
-        <w:rPr>
-          <w:rFonts w:ascii="Times" w:hAnsi="Times"/>
+        <w:spacing w:line="360" w:lineRule="auto"/>
+        <w:rPr>
+          <w:rFonts w:ascii="Arial" w:hAnsi="Arial" w:cs="Arial"/>
           <w:b/>
         </w:rPr>
       </w:pPr>
       <w:r>
         <w:rPr>
-          <w:rFonts w:ascii="Times" w:hAnsi="Times"/>
+          <w:rFonts w:ascii="Arial" w:hAnsi="Arial" w:cs="Arial"/>
         </w:rPr>
         <w:t xml:space="preserve">Por último, </w:t>
       </w:r>
       <w:r>
         <w:rPr>
-          <w:rFonts w:ascii="Times" w:hAnsi="Times"/>
+          <w:rFonts w:ascii="Arial" w:hAnsi="Arial" w:cs="Arial"/>
         </w:rPr>
         <w:t>invite</w:t>
       </w:r>
       <w:r>
         <w:rPr>
-          <w:rFonts w:ascii="Times" w:hAnsi="Times"/>
+          <w:rFonts w:ascii="Arial" w:hAnsi="Arial" w:cs="Arial"/>
         </w:rPr>
         <w:t xml:space="preserve"> a </w:t>
       </w:r>
       <w:r>
         <w:rPr>
-          <w:rFonts w:ascii="Times" w:hAnsi="Times"/>
+          <w:rFonts w:ascii="Arial" w:hAnsi="Arial" w:cs="Arial"/>
         </w:rPr>
         <w:t xml:space="preserve">los estudiantes a </w:t>
       </w:r>
       <w:r>
         <w:rPr>
-          <w:rFonts w:ascii="Times" w:hAnsi="Times"/>
+          <w:rFonts w:ascii="Arial" w:hAnsi="Arial" w:cs="Arial"/>
         </w:rPr>
         <w:t xml:space="preserve">profundizar en </w:t>
       </w:r>
       <w:r>
         <w:rPr>
-          <w:rFonts w:ascii="Times" w:hAnsi="Times"/>
+          <w:rFonts w:ascii="Arial" w:hAnsi="Arial" w:cs="Arial"/>
         </w:rPr>
         <w:t>este tema</w:t>
       </w:r>
       <w:r>
         <w:rPr>
-          <w:rFonts w:ascii="Times" w:hAnsi="Times"/>
-        </w:rPr>
-        <w:t>, remitiéndose a</w:t>
-      </w:r>
-      <w:r>
-        <w:rPr>
-          <w:rFonts w:ascii="Times" w:hAnsi="Times"/>
-        </w:rPr>
-        <w:t xml:space="preserve"> </w:t>
-      </w:r>
-      <w:r>
-        <w:rPr>
-          <w:rFonts w:ascii="Times" w:hAnsi="Times"/>
-        </w:rPr>
-        <w:t>los enlaces</w:t>
-      </w:r>
-      <w:r>
-        <w:rPr>
-          <w:rFonts w:ascii="Times" w:hAnsi="Times"/>
-        </w:rPr>
-        <w:t xml:space="preserve"> web </w:t>
-      </w:r>
-      <w:r>
-        <w:rPr>
-          <w:rFonts w:ascii="Times" w:hAnsi="Times"/>
-        </w:rPr>
-        <w:t xml:space="preserve">de </w:t>
-      </w:r>
-      <w:r>
-        <w:rPr>
-          <w:rFonts w:ascii="Times" w:hAnsi="Times"/>
-        </w:rPr>
-        <w:t xml:space="preserve">la OMS, </w:t>
-      </w:r>
-      <w:r>
-        <w:rPr>
-          <w:rFonts w:ascii="Times" w:hAnsi="Times"/>
-        </w:rPr>
-        <w:t xml:space="preserve">el </w:t>
-      </w:r>
-      <w:r>
-        <w:rPr>
-          <w:rFonts w:ascii="Times" w:hAnsi="Times"/>
-        </w:rPr>
-        <w:t xml:space="preserve">Ministerio de salud </w:t>
-      </w:r>
-      <w:r>
-        <w:rPr>
-          <w:rFonts w:ascii="Times" w:hAnsi="Times"/>
-        </w:rPr>
-        <w:t xml:space="preserve">y protección social </w:t>
-      </w:r>
-      <w:r>
-        <w:rPr>
-          <w:rFonts w:ascii="Times" w:hAnsi="Times"/>
+          <w:rFonts w:ascii="Arial" w:hAnsi="Arial" w:cs="Arial"/>
+        </w:rPr>
+        <w:t xml:space="preserve"> remitiéndose a</w:t>
+      </w:r>
+      <w:r>
+        <w:rPr>
+          <w:rFonts w:ascii="Arial" w:hAnsi="Arial" w:cs="Arial"/>
+        </w:rPr>
+        <w:t xml:space="preserve"> los enlaces web de la OMS, el Ministerio de </w:t>
+      </w:r>
+      <w:r>
+        <w:rPr>
+          <w:rFonts w:ascii="Arial" w:hAnsi="Arial" w:cs="Arial"/>
+        </w:rPr>
+        <w:t>S</w:t>
+      </w:r>
+      <w:r>
+        <w:rPr>
+          <w:rFonts w:ascii="Arial" w:hAnsi="Arial" w:cs="Arial"/>
+        </w:rPr>
+        <w:t xml:space="preserve">alud </w:t>
+      </w:r>
+      <w:r>
+        <w:rPr>
+          <w:rFonts w:ascii="Arial" w:hAnsi="Arial" w:cs="Arial"/>
+        </w:rPr>
+        <w:t xml:space="preserve">y </w:t>
+      </w:r>
+      <w:r>
+        <w:rPr>
+          <w:rFonts w:ascii="Arial" w:hAnsi="Arial" w:cs="Arial"/>
+        </w:rPr>
+        <w:t>P</w:t>
+      </w:r>
+      <w:r>
+        <w:rPr>
+          <w:rFonts w:ascii="Arial" w:hAnsi="Arial" w:cs="Arial"/>
+        </w:rPr>
+        <w:t xml:space="preserve">rotección </w:t>
+      </w:r>
+      <w:r>
+        <w:rPr>
+          <w:rFonts w:ascii="Arial" w:hAnsi="Arial" w:cs="Arial"/>
+        </w:rPr>
+        <w:t>S</w:t>
+      </w:r>
+      <w:r>
+        <w:rPr>
+          <w:rFonts w:ascii="Arial" w:hAnsi="Arial" w:cs="Arial"/>
+        </w:rPr>
+        <w:t xml:space="preserve">ocial </w:t>
+      </w:r>
+      <w:r>
+        <w:rPr>
+          <w:rFonts w:ascii="Arial" w:hAnsi="Arial" w:cs="Arial"/>
         </w:rPr>
         <w:t>de Colombia</w:t>
-      </w:r>
-      <w:r>
-        <w:rPr>
-          <w:rFonts w:ascii="Times" w:hAnsi="Times"/>
-        </w:rPr>
-        <w:t>,</w:t>
-      </w:r>
-      <w:r>
-        <w:rPr>
-          <w:rFonts w:ascii="Times" w:hAnsi="Times"/>
-        </w:rPr>
-        <w:t xml:space="preserve"> y </w:t>
-      </w:r>
-      <w:r>
-        <w:rPr>
-          <w:rFonts w:ascii="Times" w:hAnsi="Times"/>
-        </w:rPr>
-        <w:t xml:space="preserve">a </w:t>
-      </w:r>
-      <w:r>
-        <w:rPr>
-          <w:rFonts w:ascii="Times" w:hAnsi="Times"/>
-        </w:rPr>
-        <w:t>MedlinePlus.</w:t>
       </w:r>
       <w:bookmarkStart w:id="0" w:name="_GoBack"/>
       <w:bookmarkEnd w:id="0"/>
+      <w:r>
+        <w:rPr>
+          <w:rFonts w:ascii="Arial" w:hAnsi="Arial" w:cs="Arial"/>
+        </w:rPr>
+        <w:t xml:space="preserve"> y </w:t>
+      </w:r>
+      <w:r>
+        <w:rPr>
+          <w:rFonts w:ascii="Arial" w:hAnsi="Arial" w:cs="Arial"/>
+        </w:rPr>
+        <w:t xml:space="preserve">a </w:t>
+      </w:r>
+      <w:r>
+        <w:rPr>
+          <w:rFonts w:ascii="Arial" w:hAnsi="Arial" w:cs="Arial"/>
+        </w:rPr>
+        <w:t>MedlinePlus.</w:t>
+      </w:r>
     </w:p>
     <w:sectPr>
       <w:pgSz w:w="11900" w:h="16840"/>

</xml_diff>